<commit_message>
db diagramm and sql script created
</commit_message>
<xml_diff>
--- a/docs/Nachbereitung-PVA3-UnihockeyApp.docx
+++ b/docs/Nachbereitung-PVA3-UnihockeyApp.docx
@@ -41,8 +41,6 @@
         </w:rPr>
         <w:t>:</w:t>
       </w:r>
-      <w:bookmarkStart w:id="0" w:name="_GoBack"/>
-      <w:bookmarkEnd w:id="0"/>
       <w:r>
         <w:rPr>
           <w:rFonts w:cs="Arial"/>
@@ -1265,22 +1263,27 @@
       <w:pPr>
         <w:pStyle w:val="berschrift1"/>
       </w:pPr>
-      <w:bookmarkStart w:id="1" w:name="_Toc417904625"/>
+      <w:bookmarkStart w:id="0" w:name="_Toc417904625"/>
       <w:r>
         <w:lastRenderedPageBreak/>
         <w:t>Auftrag</w:t>
       </w:r>
+      <w:bookmarkEnd w:id="0"/>
+    </w:p>
+    <w:p>
+      <w:pPr>
+        <w:pStyle w:val="berschrift2"/>
+      </w:pPr>
+      <w:bookmarkStart w:id="1" w:name="_Toc417904626"/>
+      <w:r>
+        <w:t xml:space="preserve">Gemäss </w:t>
+      </w:r>
+      <w:proofErr w:type="spellStart"/>
+      <w:r>
+        <w:t>Moodle</w:t>
+      </w:r>
       <w:bookmarkEnd w:id="1"/>
-    </w:p>
-    <w:p>
-      <w:pPr>
-        <w:pStyle w:val="berschrift2"/>
-      </w:pPr>
-      <w:bookmarkStart w:id="2" w:name="_Toc417904626"/>
-      <w:r>
-        <w:t>Gemäss Moodle</w:t>
-      </w:r>
-      <w:bookmarkEnd w:id="2"/>
+      <w:proofErr w:type="spellEnd"/>
     </w:p>
     <w:p>
       <w:pPr>
@@ -1372,18 +1375,15 @@
       <w:pPr>
         <w:pStyle w:val="berschrift2"/>
       </w:pPr>
-      <w:bookmarkStart w:id="3" w:name="_Toc417904627"/>
+      <w:bookmarkStart w:id="2" w:name="_Toc417904627"/>
       <w:r>
         <w:t>Gemäss Mail vom 19.04.2015</w:t>
       </w:r>
-      <w:bookmarkEnd w:id="3"/>
-    </w:p>
-    <w:p>
-      <w:r>
-        <w:t xml:space="preserve">Aus der Dokumentation zur Architektur muss </w:t>
-      </w:r>
-      <w:r>
-        <w:t>ersichtlich sein, aus welchen</w:t>
+      <w:bookmarkEnd w:id="2"/>
+    </w:p>
+    <w:p>
+      <w:r>
+        <w:t>Aus der Dokumentation zur Architektur muss ersichtlich sein, aus welchen</w:t>
       </w:r>
     </w:p>
     <w:p>
@@ -1407,10 +1407,15 @@
         </w:numPr>
       </w:pPr>
       <w:r>
-        <w:t>Welches die aktiven Komponenten oder Klassen sind (A</w:t>
-      </w:r>
-      <w:r>
-        <w:t>ctivities, Services, Threads)</w:t>
+        <w:t>Welches die aktiven Komponenten oder Klassen sind (</w:t>
+      </w:r>
+      <w:proofErr w:type="spellStart"/>
+      <w:r>
+        <w:t>Activities</w:t>
+      </w:r>
+      <w:proofErr w:type="spellEnd"/>
+      <w:r>
+        <w:t>, Services, Threads)</w:t>
       </w:r>
     </w:p>
     <w:p>
@@ -1422,7 +1427,15 @@
         </w:numPr>
       </w:pPr>
       <w:r>
-        <w:t>Wie diese Komponenten oder Klassen miteinander interagieren. (Sequenzdiagramme, evtl. Zustands- oder Aktivitaetsdiagramme)</w:t>
+        <w:t xml:space="preserve">Wie diese Komponenten oder Klassen miteinander interagieren. (Sequenzdiagramme, evtl. Zustands- oder </w:t>
+      </w:r>
+      <w:proofErr w:type="spellStart"/>
+      <w:r>
+        <w:t>Aktivitaetsdiagramme</w:t>
+      </w:r>
+      <w:proofErr w:type="spellEnd"/>
+      <w:r>
+        <w:t>)</w:t>
       </w:r>
     </w:p>
     <w:p>
@@ -1438,72 +1451,82 @@
       <w:pPr>
         <w:pStyle w:val="berschrift1"/>
       </w:pPr>
-      <w:bookmarkStart w:id="4" w:name="_Toc417904628"/>
+      <w:bookmarkStart w:id="3" w:name="_Toc417904628"/>
       <w:r>
         <w:lastRenderedPageBreak/>
         <w:t>Softwareentwurf</w:t>
       </w:r>
+      <w:bookmarkEnd w:id="3"/>
+    </w:p>
+    <w:p>
+      <w:pPr>
+        <w:pStyle w:val="berschrift2"/>
+      </w:pPr>
+      <w:bookmarkStart w:id="4" w:name="_Toc417904629"/>
+      <w:r>
+        <w:t>Architektur</w:t>
+      </w:r>
       <w:bookmarkEnd w:id="4"/>
     </w:p>
     <w:p>
+      <w:r>
+        <w:t>&lt;folgt&gt;</w:t>
+      </w:r>
+    </w:p>
+    <w:p>
       <w:pPr>
         <w:pStyle w:val="berschrift2"/>
       </w:pPr>
-      <w:bookmarkStart w:id="5" w:name="_Toc417904629"/>
-      <w:r>
-        <w:t>Architektur</w:t>
+      <w:bookmarkStart w:id="5" w:name="_Toc417904630"/>
+      <w:r>
+        <w:t>Klassenmodelle</w:t>
       </w:r>
       <w:bookmarkEnd w:id="5"/>
     </w:p>
     <w:p>
+      <w:pPr>
+        <w:pStyle w:val="berschrift3"/>
+      </w:pPr>
+      <w:bookmarkStart w:id="6" w:name="_Toc417904631"/>
+      <w:r>
+        <w:t>System</w:t>
+      </w:r>
+      <w:bookmarkEnd w:id="6"/>
+    </w:p>
+    <w:p>
       <w:r>
         <w:t>&lt;folgt&gt;</w:t>
       </w:r>
     </w:p>
     <w:p>
       <w:pPr>
-        <w:pStyle w:val="berschrift2"/>
-      </w:pPr>
-      <w:bookmarkStart w:id="6" w:name="_Toc417904630"/>
-      <w:r>
-        <w:t>Klassenmodelle</w:t>
-      </w:r>
-      <w:bookmarkEnd w:id="6"/>
-    </w:p>
-    <w:p>
-      <w:pPr>
         <w:pStyle w:val="berschrift3"/>
       </w:pPr>
-      <w:bookmarkStart w:id="7" w:name="_Toc417904631"/>
-      <w:r>
-        <w:t>System</w:t>
+      <w:bookmarkStart w:id="7" w:name="_Toc417904632"/>
+      <w:proofErr w:type="spellStart"/>
+      <w:r>
+        <w:t>UnihockeyData</w:t>
+      </w:r>
+      <w:r>
+        <w:t>Servic</w:t>
+      </w:r>
+      <w:r>
+        <w:t>e</w:t>
       </w:r>
       <w:bookmarkEnd w:id="7"/>
-    </w:p>
-    <w:p>
-      <w:r>
-        <w:t>&lt;folgt&gt;</w:t>
-      </w:r>
-    </w:p>
-    <w:p>
-      <w:pPr>
-        <w:pStyle w:val="berschrift3"/>
-      </w:pPr>
-      <w:bookmarkStart w:id="8" w:name="_Toc417904632"/>
-      <w:r>
-        <w:t>UnihockeyData</w:t>
-      </w:r>
-      <w:r>
-        <w:t>Servic</w:t>
-      </w:r>
-      <w:r>
-        <w:t>e</w:t>
-      </w:r>
-      <w:bookmarkEnd w:id="8"/>
-    </w:p>
-    <w:p>
-      <w:r>
-        <w:t>In unserer Applikation müssen Daten von einer REST Schnittstelle bezogen werden. Diese Daten werden an unterschiedlichen Punkten der Applikation beantragt, heruntergeladen und in die interne DB gespeichert. Dieser Prozess läuft in einem Service den wir UnihockeyDataService nennen.</w:t>
+      <w:proofErr w:type="spellEnd"/>
+    </w:p>
+    <w:p>
+      <w:r>
+        <w:t xml:space="preserve">In unserer Applikation müssen Daten von einer REST Schnittstelle bezogen werden. Diese Daten werden an unterschiedlichen Punkten der Applikation beantragt, heruntergeladen und in die interne DB gespeichert. Dieser Prozess läuft in einem Service den wir </w:t>
+      </w:r>
+      <w:proofErr w:type="spellStart"/>
+      <w:r>
+        <w:t>UnihockeyDataService</w:t>
+      </w:r>
+      <w:proofErr w:type="spellEnd"/>
+      <w:r>
+        <w:t xml:space="preserve"> nennen.</w:t>
       </w:r>
     </w:p>
     <w:p>
@@ -1513,7 +1536,23 @@
     </w:p>
     <w:p>
       <w:r>
-        <w:t>(Das Diagramm zeigt die Klassen und Methoden nicht vollständig dar. Z.B. wurde zur Illustration im UnihockeyDataBinder lediglich die Methode getTeams erwähnt. In der Implementation kommen jedoch noch weitere dazu).</w:t>
+        <w:t xml:space="preserve">(Das Diagramm zeigt die Klassen und Methoden nicht vollständig dar. Z.B. wurde zur Illustration im </w:t>
+      </w:r>
+      <w:proofErr w:type="spellStart"/>
+      <w:r>
+        <w:t>UnihockeyDataBinder</w:t>
+      </w:r>
+      <w:proofErr w:type="spellEnd"/>
+      <w:r>
+        <w:t xml:space="preserve"> lediglich die Methode </w:t>
+      </w:r>
+      <w:proofErr w:type="spellStart"/>
+      <w:r>
+        <w:t>getTeams</w:t>
+      </w:r>
+      <w:proofErr w:type="spellEnd"/>
+      <w:r>
+        <w:t xml:space="preserve"> erwähnt. In der Implementation kommen jedoch noch weitere dazu).</w:t>
       </w:r>
     </w:p>
     <w:p>
@@ -1575,68 +1614,146 @@
     <w:p/>
     <w:p>
       <w:pPr>
+        <w:spacing w:after="160" w:line="259" w:lineRule="auto"/>
+        <w:jc w:val="left"/>
+        <w:rPr>
+          <w:rFonts w:cs="Arial"/>
+          <w:b/>
+          <w:bCs/>
+          <w:iCs/>
+          <w:sz w:val="28"/>
+          <w:szCs w:val="28"/>
+        </w:rPr>
+      </w:pPr>
+      <w:bookmarkStart w:id="8" w:name="_Toc417904633"/>
+      <w:r>
+        <w:br w:type="page"/>
+      </w:r>
+    </w:p>
+    <w:p>
+      <w:pPr>
         <w:pStyle w:val="berschrift2"/>
       </w:pPr>
-      <w:bookmarkStart w:id="9" w:name="_Toc417904633"/>
-      <w:r>
+      <w:r>
+        <w:lastRenderedPageBreak/>
         <w:t>Datenmodell</w:t>
       </w:r>
+      <w:bookmarkEnd w:id="8"/>
+    </w:p>
+    <w:p>
+      <w:r>
+        <w:t>Das folgende Diagramm zeigt die Tabellen unserer in der Applikation integrierten Datenbank. Die Tabellen sind so definiert, dass sie ohne grosse Veränderungen von der REST Schnittstelle abgeholt und in der Applikation ges</w:t>
+      </w:r>
+      <w:r>
+        <w:t>peichert werden können. Die Applikation kann dann jederzeit darauf zugreifen und bei Bedarf die Daten updaten.</w:t>
+      </w:r>
+    </w:p>
+    <w:p>
+      <w:r>
+        <w:rPr>
+          <w:noProof/>
+          <w:lang w:eastAsia="de-CH"/>
+        </w:rPr>
+        <w:drawing>
+          <wp:inline distT="0" distB="0" distL="0" distR="0" wp14:anchorId="36218EBC" wp14:editId="11FCF13F">
+            <wp:extent cx="5731510" cy="5266055"/>
+            <wp:effectExtent l="0" t="0" r="0" b="0"/>
+            <wp:docPr id="1" name="Grafik 1"/>
+            <wp:cNvGraphicFramePr>
+              <a:graphicFrameLocks xmlns:a="http://schemas.openxmlformats.org/drawingml/2006/main" noChangeAspect="1"/>
+            </wp:cNvGraphicFramePr>
+            <a:graphic xmlns:a="http://schemas.openxmlformats.org/drawingml/2006/main">
+              <a:graphicData uri="http://schemas.openxmlformats.org/drawingml/2006/picture">
+                <pic:pic xmlns:pic="http://schemas.openxmlformats.org/drawingml/2006/picture">
+                  <pic:nvPicPr>
+                    <pic:cNvPr id="1" name=""/>
+                    <pic:cNvPicPr/>
+                  </pic:nvPicPr>
+                  <pic:blipFill>
+                    <a:blip r:embed="rId9"/>
+                    <a:stretch>
+                      <a:fillRect/>
+                    </a:stretch>
+                  </pic:blipFill>
+                  <pic:spPr>
+                    <a:xfrm>
+                      <a:off x="0" y="0"/>
+                      <a:ext cx="5731510" cy="5266055"/>
+                    </a:xfrm>
+                    <a:prstGeom prst="rect">
+                      <a:avLst/>
+                    </a:prstGeom>
+                  </pic:spPr>
+                </pic:pic>
+              </a:graphicData>
+            </a:graphic>
+          </wp:inline>
+        </w:drawing>
+      </w:r>
+      <w:bookmarkStart w:id="9" w:name="_GoBack"/>
       <w:bookmarkEnd w:id="9"/>
     </w:p>
+    <w:p/>
+    <w:p>
+      <w:pPr>
+        <w:pStyle w:val="berschrift2"/>
+      </w:pPr>
+      <w:bookmarkStart w:id="10" w:name="_Toc417904634"/>
+      <w:r>
+        <w:t>Dynamische Modelle</w:t>
+      </w:r>
+      <w:bookmarkEnd w:id="10"/>
+    </w:p>
+    <w:p>
+      <w:pPr>
+        <w:pStyle w:val="berschrift3"/>
+      </w:pPr>
+      <w:bookmarkStart w:id="11" w:name="_Toc417904635"/>
+      <w:r>
+        <w:t xml:space="preserve">Sequenzdiagramm </w:t>
+      </w:r>
+      <w:proofErr w:type="spellStart"/>
+      <w:r>
+        <w:t>Activities</w:t>
+      </w:r>
+      <w:bookmarkEnd w:id="11"/>
+      <w:proofErr w:type="spellEnd"/>
+    </w:p>
     <w:p>
       <w:r>
         <w:t>&lt;folgt&gt;</w:t>
       </w:r>
     </w:p>
-    <w:p/>
-    <w:p>
-      <w:pPr>
-        <w:pStyle w:val="berschrift2"/>
-      </w:pPr>
-      <w:bookmarkStart w:id="10" w:name="_Toc417904634"/>
+    <w:p>
+      <w:pPr>
+        <w:pStyle w:val="berschrift3"/>
+      </w:pPr>
+      <w:bookmarkStart w:id="12" w:name="_Toc417904636"/>
       <w:r>
         <w:lastRenderedPageBreak/>
-        <w:t>Dynamische Modelle</w:t>
-      </w:r>
-      <w:bookmarkEnd w:id="10"/>
-    </w:p>
-    <w:p>
-      <w:pPr>
-        <w:pStyle w:val="berschrift3"/>
-      </w:pPr>
-      <w:bookmarkStart w:id="11" w:name="_Toc417904635"/>
-      <w:r>
         <w:t xml:space="preserve">Sequenzdiagramm </w:t>
       </w:r>
-      <w:r>
-        <w:t>Activities</w:t>
-      </w:r>
-      <w:bookmarkEnd w:id="11"/>
-    </w:p>
-    <w:p>
-      <w:r>
-        <w:t>&lt;folgt&gt;</w:t>
-      </w:r>
-    </w:p>
-    <w:p>
-      <w:pPr>
-        <w:pStyle w:val="berschrift3"/>
-      </w:pPr>
-      <w:bookmarkStart w:id="12" w:name="_Toc417904636"/>
-      <w:r>
-        <w:t xml:space="preserve">Sequenzdiagramm </w:t>
-      </w:r>
       <w:bookmarkEnd w:id="12"/>
+      <w:proofErr w:type="spellStart"/>
       <w:r>
         <w:t>UnihockeyDataService</w:t>
       </w:r>
+      <w:proofErr w:type="spellEnd"/>
     </w:p>
     <w:p>
       <w:r>
         <w:t xml:space="preserve">Das folgende Diagramm </w:t>
       </w:r>
       <w:r>
-        <w:t>versucht zu veranschaulichen wie die Daten mittels dem UnihockeyDataService von dem Webservice bezogen werden sollen</w:t>
+        <w:t xml:space="preserve">versucht zu veranschaulichen wie die Daten mittels dem </w:t>
+      </w:r>
+      <w:proofErr w:type="spellStart"/>
+      <w:r>
+        <w:t>UnihockeyDataService</w:t>
+      </w:r>
+      <w:proofErr w:type="spellEnd"/>
+      <w:r>
+        <w:t xml:space="preserve"> von dem Webservice bezogen werden sollen</w:t>
       </w:r>
       <w:r>
         <w:t>.</w:t>
@@ -1667,7 +1784,7 @@
                     </pic:cNvPicPr>
                   </pic:nvPicPr>
                   <pic:blipFill>
-                    <a:blip r:embed="rId9">
+                    <a:blip r:embed="rId10">
                       <a:extLst>
                         <a:ext uri="{28A0092B-C50C-407E-A947-70E740481C1C}">
                           <a14:useLocalDpi xmlns:a14="http://schemas.microsoft.com/office/drawing/2010/main" val="0"/>
@@ -1716,8 +1833,8 @@
     </w:p>
     <w:p/>
     <w:sectPr>
-      <w:headerReference w:type="default" r:id="rId10"/>
-      <w:footerReference w:type="default" r:id="rId11"/>
+      <w:headerReference w:type="default" r:id="rId11"/>
+      <w:footerReference w:type="default" r:id="rId12"/>
       <w:pgSz w:w="11906" w:h="16838"/>
       <w:pgMar w:top="3337" w:right="1440" w:bottom="1440" w:left="1440" w:header="1506" w:footer="708" w:gutter="0"/>
       <w:cols w:space="708"/>
@@ -1829,7 +1946,7 @@
         <w:sz w:val="18"/>
         <w:szCs w:val="18"/>
       </w:rPr>
-      <w:t>4</w:t>
+      <w:t>5</w:t>
     </w:r>
     <w:r>
       <w:rPr>
@@ -2051,35 +2168,18 @@
         <w:szCs w:val="18"/>
       </w:rPr>
     </w:pPr>
-    <w:r>
-      <w:fldChar w:fldCharType="begin"/>
-    </w:r>
-    <w:r>
-      <w:instrText xml:space="preserve"> DATE   \* MERGEFORMAT </w:instrText>
-    </w:r>
-    <w:r>
-      <w:fldChar w:fldCharType="separate"/>
-    </w:r>
-    <w:r>
-      <w:rPr>
-        <w:rFonts w:cs="Arial"/>
-        <w:noProof/>
-        <w:color w:val="999999"/>
-        <w:sz w:val="18"/>
-        <w:szCs w:val="18"/>
-      </w:rPr>
-      <w:t>27.04.2015</w:t>
-    </w:r>
-    <w:r>
-      <w:rPr>
-        <w:rFonts w:cs="Arial"/>
-        <w:noProof/>
-        <w:color w:val="999999"/>
-        <w:sz w:val="18"/>
-        <w:szCs w:val="18"/>
-      </w:rPr>
-      <w:fldChar w:fldCharType="end"/>
-    </w:r>
+    <w:fldSimple w:instr=" DATE   \* MERGEFORMAT ">
+      <w:r>
+        <w:rPr>
+          <w:rFonts w:cs="Arial"/>
+          <w:noProof/>
+          <w:color w:val="999999"/>
+          <w:sz w:val="18"/>
+          <w:szCs w:val="18"/>
+        </w:rPr>
+        <w:t>27.04.2015</w:t>
+      </w:r>
+    </w:fldSimple>
   </w:p>
   <w:p>
     <w:pPr>
@@ -4044,7 +4144,7 @@
 </file>
 
 <file path=customXml/itemProps1.xml><?xml version="1.0" encoding="utf-8"?>
-<ds:datastoreItem xmlns:ds="http://schemas.openxmlformats.org/officeDocument/2006/customXml" ds:itemID="{FC3871DD-6DBF-4084-AB9D-1BE6B736E381}">
+<ds:datastoreItem xmlns:ds="http://schemas.openxmlformats.org/officeDocument/2006/customXml" ds:itemID="{4DC02E0C-E15E-4B3D-AC60-27CFC9C9F870}">
   <ds:schemaRefs>
     <ds:schemaRef ds:uri="http://schemas.openxmlformats.org/officeDocument/2006/bibliography"/>
   </ds:schemaRefs>

</xml_diff>